<commit_message>
Bo sung phan cong cong viec
</commit_message>
<xml_diff>
--- a/Documents/BẢNG PHÂN CHIA CÔNG VIỆC.docx
+++ b/Documents/BẢNG PHÂN CHIA CÔNG VIỆC.docx
@@ -197,15 +197,7 @@
               <w:rPr>
                 <w:sz w:val="28"/>
               </w:rPr>
-              <w:t>Xây dựng giao diện website: trang home, phòng đấu giá, danh sách phiê</w:t>
-            </w:r>
-            <w:bookmarkStart w:id="0" w:name="_GoBack"/>
-            <w:bookmarkEnd w:id="0"/>
-            <w:r>
-              <w:rPr>
-                <w:sz w:val="28"/>
-              </w:rPr>
-              <w:t>n đấu giá, đăng ký đấu giá, chi tiết đấu giá, nhận xét, đăng ký/đăng nhập, thông tin người dùng, liên hệ, giới thiệu</w:t>
+              <w:t>Xây dựng giao diện website: trang home, phòng đấu giá, danh sách phiên đấu giá, đăng ký đấu giá, chi tiết đấu giá, nhận xét, đăng ký/đăng nhập, thông tin người dùng, liên hệ, giới thiệu</w:t>
             </w:r>
           </w:p>
           <w:p>
@@ -503,6 +495,27 @@
               <w:rPr>
                 <w:sz w:val="28"/>
               </w:rPr>
+              <w:t xml:space="preserve">- Đăng ký/đăng nhập, </w:t>
+            </w:r>
+            <w:bookmarkStart w:id="0" w:name="_GoBack"/>
+            <w:bookmarkEnd w:id="0"/>
+            <w:r>
+              <w:rPr>
+                <w:sz w:val="28"/>
+              </w:rPr>
+              <w:t>quên mật khẩu</w:t>
+            </w:r>
+          </w:p>
+          <w:p>
+            <w:pPr>
+              <w:rPr>
+                <w:sz w:val="28"/>
+              </w:rPr>
+            </w:pPr>
+            <w:r>
+              <w:rPr>
+                <w:sz w:val="28"/>
+              </w:rPr>
               <w:t>- Chatbot AI hỗ trợ người dùng</w:t>
             </w:r>
           </w:p>
@@ -529,6 +542,7 @@
               <w:rPr>
                 <w:sz w:val="28"/>
               </w:rPr>
+              <w:lastRenderedPageBreak/>
               <w:t>- Config lưu trữ dữ liệu ở cloud thứ 3</w:t>
             </w:r>
           </w:p>

</xml_diff>